<commit_message>
Fixed some StyleCop errors, fixed some of the game controller logic, refactored methods
</commit_message>
<xml_diff>
--- a/Documentation_Refactoring/changes_iordan93.docx
+++ b/Documentation_Refactoring/changes_iordan93.docx
@@ -1,6 +1,6 @@
 
 <file path=word/document.xml><?xml version="1.0" encoding="utf-8"?>
-<w:document xmlns:wpc="http://schemas.microsoft.com/office/word/2010/wordprocessingCanvas" xmlns:mc="http://schemas.openxmlformats.org/markup-compatibility/2006" xmlns:o="urn:schemas-microsoft-com:office:office" xmlns:r="http://schemas.openxmlformats.org/officeDocument/2006/relationships" xmlns:m="http://schemas.openxmlformats.org/officeDocument/2006/math" xmlns:v="urn:schemas-microsoft-com:vml" xmlns:wp14="http://schemas.microsoft.com/office/word/2010/wordprocessingDrawing" xmlns:wp="http://schemas.openxmlformats.org/drawingml/2006/wordprocessingDrawing" xmlns:w10="urn:schemas-microsoft-com:office:word" xmlns:w="http://schemas.openxmlformats.org/wordprocessingml/2006/main" xmlns:w14="http://schemas.microsoft.com/office/word/2010/wordml" xmlns:wpg="http://schemas.microsoft.com/office/word/2010/wordprocessingGroup" xmlns:wpi="http://schemas.microsoft.com/office/word/2010/wordprocessingInk" xmlns:wne="http://schemas.microsoft.com/office/word/2006/wordml" xmlns:wps="http://schemas.microsoft.com/office/word/2010/wordprocessingShape" mc:Ignorable="w14 wp14">
+<w:document xmlns:ve="http://schemas.openxmlformats.org/markup-compatibility/2006" xmlns:o="urn:schemas-microsoft-com:office:office" xmlns:r="http://schemas.openxmlformats.org/officeDocument/2006/relationships" xmlns:m="http://schemas.openxmlformats.org/officeDocument/2006/math" xmlns:v="urn:schemas-microsoft-com:vml" xmlns:wp="http://schemas.openxmlformats.org/drawingml/2006/wordprocessingDrawing" xmlns:w10="urn:schemas-microsoft-com:office:word" xmlns:w="http://schemas.openxmlformats.org/wordprocessingml/2006/main" xmlns:wne="http://schemas.microsoft.com/office/word/2006/wordml">
   <w:body>
     <w:p>
       <w:pPr>
@@ -11,16 +11,11 @@
         <w:t xml:space="preserve">Refactoring </w:t>
       </w:r>
       <w:r>
-        <w:t>Documentation for Project “</w:t>
-      </w:r>
-      <w:proofErr w:type="spellStart"/>
-      <w:r>
-        <w:t>Game</w:t>
+        <w:t>Documentation for Project “Game</w:t>
       </w:r>
       <w:r>
         <w:t>Fifteen</w:t>
       </w:r>
-      <w:proofErr w:type="spellEnd"/>
       <w:r>
         <w:t>”</w:t>
       </w:r>
@@ -112,29 +107,128 @@
           <w:noProof/>
         </w:rPr>
       </w:pPr>
-      <w:r>
-        <w:rPr>
-          <w:noProof/>
-        </w:rPr>
-        <w:t>…</w:t>
-      </w:r>
-      <w:r>
-        <w:rPr>
-          <w:b/>
-          <w:noProof/>
-        </w:rPr>
-        <w:t xml:space="preserve"> </w:t>
-      </w:r>
-      <w:r>
-        <w:rPr>
-          <w:b/>
-          <w:noProof/>
-          <w:lang w:val="bg-BG"/>
-        </w:rPr>
-        <w:t xml:space="preserve"> </w:t>
-      </w:r>
       <w:bookmarkStart w:id="0" w:name="_GoBack"/>
       <w:bookmarkEnd w:id="0"/>
+      <w:r>
+        <w:rPr>
+          <w:noProof/>
+        </w:rPr>
+        <w:t>Made various identifier name changes - indexer variables (i, j -&gt; row, col), matrix identifiers, renamed Cyrillic names to their correct English counterpart, removed some unnecessary comments</w:t>
+      </w:r>
+      <w:r>
+        <w:rPr>
+          <w:noProof/>
+        </w:rPr>
+        <w:t>, changed row- and column-related names to expose their real usage</w:t>
+      </w:r>
+    </w:p>
+    <w:p>
+      <w:pPr>
+        <w:numPr>
+          <w:ilvl w:val="1"/>
+          <w:numId w:val="1"/>
+        </w:numPr>
+        <w:rPr>
+          <w:noProof/>
+        </w:rPr>
+      </w:pPr>
+      <w:r>
+        <w:rPr>
+          <w:noProof/>
+        </w:rPr>
+        <w:t>Fixed spacings around control structures, brackets, and array initializers.</w:t>
+      </w:r>
+    </w:p>
+    <w:p>
+      <w:pPr>
+        <w:numPr>
+          <w:ilvl w:val="1"/>
+          <w:numId w:val="1"/>
+        </w:numPr>
+        <w:rPr>
+          <w:noProof/>
+        </w:rPr>
+      </w:pPr>
+      <w:r>
+        <w:rPr>
+          <w:noProof/>
+        </w:rPr>
+        <w:t>Changes in the main game controller - magical numbers fixed, formatting and renaming, unclear naming fixed, unnecessarily complex control structures simplified and fixed</w:t>
+      </w:r>
+    </w:p>
+    <w:p>
+      <w:pPr>
+        <w:numPr>
+          <w:ilvl w:val="1"/>
+          <w:numId w:val="1"/>
+        </w:numPr>
+        <w:rPr>
+          <w:noProof/>
+        </w:rPr>
+      </w:pPr>
+      <w:r>
+        <w:rPr>
+          <w:noProof/>
+        </w:rPr>
+        <w:t>Introduced constants - game field size, number of players in the highscores table</w:t>
+      </w:r>
+    </w:p>
+    <w:p>
+      <w:pPr>
+        <w:numPr>
+          <w:ilvl w:val="1"/>
+          <w:numId w:val="1"/>
+        </w:numPr>
+        <w:rPr>
+          <w:noProof/>
+        </w:rPr>
+      </w:pPr>
+      <w:r>
+        <w:rPr>
+          <w:noProof/>
+        </w:rPr>
+        <w:t>Fixed output message errors (putted, invalid spacing, inconsistent or improper messages)</w:t>
+      </w:r>
+    </w:p>
+    <w:p>
+      <w:pPr>
+        <w:numPr>
+          <w:ilvl w:val="1"/>
+          <w:numId w:val="1"/>
+        </w:numPr>
+        <w:rPr>
+          <w:noProof/>
+        </w:rPr>
+      </w:pPr>
+      <w:r>
+        <w:rPr>
+          <w:noProof/>
+        </w:rPr>
+        <w:t>Changed some exceptions (e. g. ArgumentException for null game board should be ArgumentNullException) and fixed the expected exceptions in the u</w:t>
+      </w:r>
+      <w:r>
+        <w:rPr>
+          <w:noProof/>
+        </w:rPr>
+        <w:t>nit tests to show that behaviour</w:t>
+      </w:r>
+    </w:p>
+    <w:p>
+      <w:pPr>
+        <w:numPr>
+          <w:ilvl w:val="1"/>
+          <w:numId w:val="1"/>
+        </w:numPr>
+        <w:rPr>
+          <w:noProof/>
+        </w:rPr>
+      </w:pPr>
+      <w:r>
+        <w:rPr>
+          <w:noProof/>
+        </w:rPr>
+        <w:t>Fixed about 250 Stylecop warnings (mostly whitespaces left where there shouldn't be any and wrong placement of brackets</w:t>
+      </w:r>
     </w:p>
     <w:sectPr>
       <w:pgSz w:w="12240" w:h="15840"/>
@@ -147,7 +241,7 @@
 </file>
 
 <file path=word/numbering.xml><?xml version="1.0" encoding="utf-8"?>
-<w:numbering xmlns:wpc="http://schemas.microsoft.com/office/word/2010/wordprocessingCanvas" xmlns:mc="http://schemas.openxmlformats.org/markup-compatibility/2006" xmlns:o="urn:schemas-microsoft-com:office:office" xmlns:r="http://schemas.openxmlformats.org/officeDocument/2006/relationships" xmlns:m="http://schemas.openxmlformats.org/officeDocument/2006/math" xmlns:v="urn:schemas-microsoft-com:vml" xmlns:wp14="http://schemas.microsoft.com/office/word/2010/wordprocessingDrawing" xmlns:wp="http://schemas.openxmlformats.org/drawingml/2006/wordprocessingDrawing" xmlns:w10="urn:schemas-microsoft-com:office:word" xmlns:w="http://schemas.openxmlformats.org/wordprocessingml/2006/main" xmlns:w14="http://schemas.microsoft.com/office/word/2010/wordml" xmlns:wpg="http://schemas.microsoft.com/office/word/2010/wordprocessingGroup" xmlns:wpi="http://schemas.microsoft.com/office/word/2010/wordprocessingInk" xmlns:wne="http://schemas.microsoft.com/office/word/2006/wordml" xmlns:wps="http://schemas.microsoft.com/office/word/2010/wordprocessingShape" mc:Ignorable="w14 wp14">
+<w:numbering xmlns:ve="http://schemas.openxmlformats.org/markup-compatibility/2006" xmlns:o="urn:schemas-microsoft-com:office:office" xmlns:r="http://schemas.openxmlformats.org/officeDocument/2006/relationships" xmlns:m="http://schemas.openxmlformats.org/officeDocument/2006/math" xmlns:v="urn:schemas-microsoft-com:vml" xmlns:wp="http://schemas.openxmlformats.org/drawingml/2006/wordprocessingDrawing" xmlns:w10="urn:schemas-microsoft-com:office:word" xmlns:w="http://schemas.openxmlformats.org/wordprocessingml/2006/main" xmlns:wne="http://schemas.microsoft.com/office/word/2006/wordml">
   <w:abstractNum w:abstractNumId="0">
     <w:nsid w:val="38264E9C"/>
     <w:multiLevelType w:val="hybridMultilevel"/>
@@ -244,7 +338,7 @@
 </file>
 
 <file path=word/styles.xml><?xml version="1.0" encoding="utf-8"?>
-<w:styles xmlns:mc="http://schemas.openxmlformats.org/markup-compatibility/2006" xmlns:r="http://schemas.openxmlformats.org/officeDocument/2006/relationships" xmlns:w="http://schemas.openxmlformats.org/wordprocessingml/2006/main" xmlns:w14="http://schemas.microsoft.com/office/word/2010/wordml" mc:Ignorable="w14">
+<w:styles xmlns:r="http://schemas.openxmlformats.org/officeDocument/2006/relationships" xmlns:w="http://schemas.openxmlformats.org/wordprocessingml/2006/main">
   <w:docDefaults>
     <w:rPrDefault>
       <w:rPr>
@@ -445,6 +539,7 @@
     <w:uiPriority w:val="99"/>
     <w:semiHidden/>
     <w:unhideWhenUsed/>
+    <w:qFormat/>
     <w:tblPr>
       <w:tblInd w:w="0" w:type="dxa"/>
       <w:tblCellMar>

</xml_diff>

<commit_message>
Made some refactorings, updated the GameEngine.cs logic, moved methods to GameBoard.cs, added documentation where missing, fixed bugs
</commit_message>
<xml_diff>
--- a/Documentation_Refactoring/changes_iordan93.docx
+++ b/Documentation_Refactoring/changes_iordan93.docx
@@ -11,16 +11,11 @@
         <w:t xml:space="preserve">Refactoring </w:t>
       </w:r>
       <w:r>
-        <w:t>Documentation for Project “</w:t>
-      </w:r>
-      <w:proofErr w:type="spellStart"/>
-      <w:r>
-        <w:t>Game</w:t>
+        <w:t>Documentation for Project “Game</w:t>
       </w:r>
       <w:r>
         <w:t>Fifteen</w:t>
       </w:r>
-      <w:proofErr w:type="spellEnd"/>
       <w:r>
         <w:t>”</w:t>
       </w:r>
@@ -284,6 +279,160 @@
           <w:noProof/>
         </w:rPr>
         <w:t>Refactored the GameBoard class - too many instance methods</w:t>
+      </w:r>
+    </w:p>
+    <w:p>
+      <w:pPr>
+        <w:numPr>
+          <w:ilvl w:val="1"/>
+          <w:numId w:val="1"/>
+        </w:numPr>
+        <w:rPr>
+          <w:noProof/>
+        </w:rPr>
+      </w:pPr>
+      <w:r>
+        <w:rPr>
+          <w:noProof/>
+        </w:rPr>
+        <w:t>Added instances of Position class instead of integers wherever possible</w:t>
+      </w:r>
+    </w:p>
+    <w:p>
+      <w:pPr>
+        <w:numPr>
+          <w:ilvl w:val="1"/>
+          <w:numId w:val="1"/>
+        </w:numPr>
+        <w:rPr>
+          <w:noProof/>
+        </w:rPr>
+      </w:pPr>
+      <w:r>
+        <w:rPr>
+          <w:noProof/>
+        </w:rPr>
+        <w:t>Moved some methods which accept a board to the GameBoard class and made them instance methods</w:t>
+      </w:r>
+    </w:p>
+    <w:p>
+      <w:pPr>
+        <w:numPr>
+          <w:ilvl w:val="1"/>
+          <w:numId w:val="1"/>
+        </w:numPr>
+        <w:rPr>
+          <w:noProof/>
+        </w:rPr>
+      </w:pPr>
+      <w:r>
+        <w:rPr>
+          <w:noProof/>
+        </w:rPr>
+        <w:t>Fixed the console output throughout the game</w:t>
+      </w:r>
+    </w:p>
+    <w:p>
+      <w:pPr>
+        <w:numPr>
+          <w:ilvl w:val="1"/>
+          <w:numId w:val="1"/>
+        </w:numPr>
+        <w:rPr>
+          <w:noProof/>
+        </w:rPr>
+      </w:pPr>
+      <w:r>
+        <w:rPr>
+          <w:noProof/>
+        </w:rPr>
+        <w:t>Bug fix - the highscores do not print</w:t>
+      </w:r>
+    </w:p>
+    <w:p>
+      <w:pPr>
+        <w:numPr>
+          <w:ilvl w:val="1"/>
+          <w:numId w:val="1"/>
+        </w:numPr>
+        <w:rPr>
+          <w:noProof/>
+        </w:rPr>
+      </w:pPr>
+      <w:r>
+        <w:rPr>
+          <w:noProof/>
+        </w:rPr>
+        <w:t>Big fix - agter Good bye! nothing must be printed</w:t>
+      </w:r>
+    </w:p>
+    <w:p>
+      <w:pPr>
+        <w:numPr>
+          <w:ilvl w:val="1"/>
+          <w:numId w:val="1"/>
+        </w:numPr>
+        <w:rPr>
+          <w:noProof/>
+        </w:rPr>
+      </w:pPr>
+      <w:r>
+        <w:rPr>
+          <w:noProof/>
+        </w:rPr>
+        <w:t>Documented the public methods which lacked documentation</w:t>
+      </w:r>
+    </w:p>
+    <w:p>
+      <w:pPr>
+        <w:numPr>
+          <w:ilvl w:val="1"/>
+          <w:numId w:val="1"/>
+        </w:numPr>
+        <w:rPr>
+          <w:noProof/>
+        </w:rPr>
+      </w:pPr>
+      <w:r>
+        <w:rPr>
+          <w:noProof/>
+        </w:rPr>
+        <w:t>Added unit tests for the GameBoard class</w:t>
+      </w:r>
+    </w:p>
+    <w:p>
+      <w:pPr>
+        <w:numPr>
+          <w:ilvl w:val="1"/>
+          <w:numId w:val="1"/>
+        </w:numPr>
+        <w:rPr>
+          <w:noProof/>
+        </w:rPr>
+      </w:pPr>
+      <w:r>
+        <w:rPr>
+          <w:noProof/>
+        </w:rPr>
+        <w:lastRenderedPageBreak/>
+        <w:t>Added exception handling for the GameBoard class</w:t>
+      </w:r>
+    </w:p>
+    <w:p>
+      <w:pPr>
+        <w:numPr>
+          <w:ilvl w:val="1"/>
+          <w:numId w:val="1"/>
+        </w:numPr>
+        <w:rPr>
+          <w:noProof/>
+        </w:rPr>
+      </w:pPr>
+      <w:r>
+        <w:rPr>
+          <w:noProof/>
+        </w:rPr>
+        <w:t>Made the GameBoard accept a string array as body</w:t>
       </w:r>
     </w:p>
     <w:sectPr>

</xml_diff>